<commit_message>
add surat tugas dan sppd
</commit_message>
<xml_diff>
--- a/public/template/surat_kuasa.docx
+++ b/public/template/surat_kuasa.docx
@@ -1,6 +1,6 @@
 
 <file path=word/document.xml><?xml version="1.0" encoding="utf-8"?>
-<w:document xmlns:wpc="http://schemas.microsoft.com/office/word/2010/wordprocessingCanvas" xmlns:cx="http://schemas.microsoft.com/office/drawing/2014/chartex" xmlns:cx1="http://schemas.microsoft.com/office/drawing/2015/9/8/chartex" xmlns:cx2="http://schemas.microsoft.com/office/drawing/2015/10/21/chartex" xmlns:cx3="http://schemas.microsoft.com/office/drawing/2016/5/9/chartex" xmlns:cx4="http://schemas.microsoft.com/office/drawing/2016/5/10/chartex" xmlns:cx5="http://schemas.microsoft.com/office/drawing/2016/5/11/chartex" xmlns:cx6="http://schemas.microsoft.com/office/drawing/2016/5/12/chartex" xmlns:cx7="http://schemas.microsoft.com/office/drawing/2016/5/13/chartex" xmlns:cx8="http://schemas.microsoft.com/office/drawing/2016/5/14/chartex" xmlns:mc="http://schemas.openxmlformats.org/markup-compatibility/2006" xmlns:aink="http://schemas.microsoft.com/office/drawing/2016/ink" xmlns:am3d="http://schemas.microsoft.com/office/drawing/2017/model3d" xmlns:o="urn:schemas-microsoft-com:office:office" xmlns:r="http://schemas.openxmlformats.org/officeDocument/2006/relationships" xmlns:m="http://schemas.openxmlformats.org/officeDocument/2006/math" xmlns:v="urn:schemas-microsoft-com:vml" xmlns:wp14="http://schemas.microsoft.com/office/word/2010/wordprocessingDrawing" xmlns:wp="http://schemas.openxmlformats.org/drawingml/2006/wordprocessingDrawing" xmlns:w10="urn:schemas-microsoft-com:office:word" xmlns:w="http://schemas.openxmlformats.org/wordprocessingml/2006/main" xmlns:w14="http://schemas.microsoft.com/office/word/2010/wordml" xmlns:w15="http://schemas.microsoft.com/office/word/2012/wordml" xmlns:w16cex="http://schemas.microsoft.com/office/word/2018/wordml/cex" xmlns:w16cid="http://schemas.microsoft.com/office/word/2016/wordml/cid" xmlns:w16="http://schemas.microsoft.com/office/word/2018/wordml" xmlns:w16sdtdh="http://schemas.microsoft.com/office/word/2020/wordml/sdtdatahash" xmlns:w16se="http://schemas.microsoft.com/office/word/2015/wordml/symex" xmlns:wpg="http://schemas.microsoft.com/office/word/2010/wordprocessingGroup" xmlns:wpi="http://schemas.microsoft.com/office/word/2010/wordprocessingInk" xmlns:wne="http://schemas.microsoft.com/office/word/2006/wordml" xmlns:wps="http://schemas.microsoft.com/office/word/2010/wordprocessingShape" mc:Ignorable="w14 w15 w16se w16cid w16 w16cex w16sdtdh wp14">
+<w:document xmlns:wpc="http://schemas.microsoft.com/office/word/2010/wordprocessingCanvas" xmlns:cx="http://schemas.microsoft.com/office/drawing/2014/chartex" xmlns:cx1="http://schemas.microsoft.com/office/drawing/2015/9/8/chartex" xmlns:cx2="http://schemas.microsoft.com/office/drawing/2015/10/21/chartex" xmlns:cx3="http://schemas.microsoft.com/office/drawing/2016/5/9/chartex" xmlns:cx4="http://schemas.microsoft.com/office/drawing/2016/5/10/chartex" xmlns:cx5="http://schemas.microsoft.com/office/drawing/2016/5/11/chartex" xmlns:cx6="http://schemas.microsoft.com/office/drawing/2016/5/12/chartex" xmlns:cx7="http://schemas.microsoft.com/office/drawing/2016/5/13/chartex" xmlns:cx8="http://schemas.microsoft.com/office/drawing/2016/5/14/chartex" xmlns:mc="http://schemas.openxmlformats.org/markup-compatibility/2006" xmlns:aink="http://schemas.microsoft.com/office/drawing/2016/ink" xmlns:am3d="http://schemas.microsoft.com/office/drawing/2017/model3d" xmlns:o="urn:schemas-microsoft-com:office:office" xmlns:oel="http://schemas.microsoft.com/office/2019/extlst" xmlns:r="http://schemas.openxmlformats.org/officeDocument/2006/relationships" xmlns:m="http://schemas.openxmlformats.org/officeDocument/2006/math" xmlns:v="urn:schemas-microsoft-com:vml" xmlns:wp14="http://schemas.microsoft.com/office/word/2010/wordprocessingDrawing" xmlns:wp="http://schemas.openxmlformats.org/drawingml/2006/wordprocessingDrawing" xmlns:w10="urn:schemas-microsoft-com:office:word" xmlns:w="http://schemas.openxmlformats.org/wordprocessingml/2006/main" xmlns:w14="http://schemas.microsoft.com/office/word/2010/wordml" xmlns:w15="http://schemas.microsoft.com/office/word/2012/wordml" xmlns:w16cex="http://schemas.microsoft.com/office/word/2018/wordml/cex" xmlns:w16cid="http://schemas.microsoft.com/office/word/2016/wordml/cid" xmlns:w16="http://schemas.microsoft.com/office/word/2018/wordml" xmlns:w16sdtdh="http://schemas.microsoft.com/office/word/2020/wordml/sdtdatahash" xmlns:w16se="http://schemas.microsoft.com/office/word/2015/wordml/symex" xmlns:wpg="http://schemas.microsoft.com/office/word/2010/wordprocessingGroup" xmlns:wpi="http://schemas.microsoft.com/office/word/2010/wordprocessingInk" xmlns:wne="http://schemas.microsoft.com/office/word/2006/wordml" xmlns:wps="http://schemas.microsoft.com/office/word/2010/wordprocessingShape" mc:Ignorable="w14 w15 w16se w16cid w16 w16cex w16sdtdh wp14">
   <w:body>
     <w:p>
       <w:pPr>
@@ -91,16 +91,16 @@
         <w:rPr>
           <w:rFonts w:ascii="Arial" w:hAnsi="Arial" w:cs="Arial"/>
           <w:b/>
-          <w:sz w:val="36"/>
-          <w:szCs w:val="32"/>
+          <w:sz w:val="32"/>
+          <w:szCs w:val="28"/>
         </w:rPr>
       </w:pPr>
       <w:r>
         <w:rPr>
           <w:rFonts w:ascii="Arial" w:hAnsi="Arial" w:cs="Arial"/>
           <w:b/>
-          <w:sz w:val="36"/>
-          <w:szCs w:val="32"/>
+          <w:sz w:val="32"/>
+          <w:szCs w:val="28"/>
         </w:rPr>
         <w:t>KECAMATAN WATUMALANG</w:t>
       </w:r>
@@ -180,25 +180,7 @@
           <w:sz w:val="20"/>
           <w:szCs w:val="20"/>
         </w:rPr>
-        <w:t xml:space="preserve"> 29 </w:t>
-      </w:r>
-      <w:proofErr w:type="spellStart"/>
-      <w:r>
-        <w:rPr>
-          <w:rFonts w:ascii="Arial" w:hAnsi="Arial" w:cs="Arial"/>
-          <w:sz w:val="20"/>
-          <w:szCs w:val="20"/>
-        </w:rPr>
-        <w:t>Watumalang</w:t>
-      </w:r>
-      <w:proofErr w:type="spellEnd"/>
-      <w:r>
-        <w:rPr>
-          <w:rFonts w:ascii="Arial" w:hAnsi="Arial" w:cs="Arial"/>
-          <w:sz w:val="20"/>
-          <w:szCs w:val="20"/>
-        </w:rPr>
-        <w:t xml:space="preserve"> </w:t>
+        <w:t xml:space="preserve"> 29 Watumalang </w:t>
       </w:r>
       <w:proofErr w:type="spellStart"/>
       <w:r>
@@ -253,6 +235,7 @@
         </w:rPr>
       </w:pPr>
       <w:proofErr w:type="spellStart"/>
+      <w:proofErr w:type="gramStart"/>
       <w:r>
         <w:rPr>
           <w:rFonts w:ascii="Arial" w:hAnsi="Arial" w:cs="Arial"/>
@@ -268,7 +251,16 @@
           <w:sz w:val="20"/>
           <w:szCs w:val="20"/>
         </w:rPr>
-        <w:t xml:space="preserve">  0286  3304957</w:t>
+        <w:t xml:space="preserve">  0286</w:t>
+      </w:r>
+      <w:proofErr w:type="gramEnd"/>
+      <w:r>
+        <w:rPr>
+          <w:rFonts w:ascii="Arial" w:hAnsi="Arial" w:cs="Arial"/>
+          <w:sz w:val="20"/>
+          <w:szCs w:val="20"/>
+        </w:rPr>
+        <w:t xml:space="preserve">  3304957</w:t>
       </w:r>
     </w:p>
     <w:p>
@@ -377,7 +369,7 @@
               </wp:anchor>
             </w:drawing>
           </mc:Choice>
-          <mc:Fallback xmlns:oel="http://schemas.microsoft.com/office/2019/extlst">
+          <mc:Fallback>
             <w:pict>
               <v:line w14:anchorId="4D4946B2" id="Straight Connector 2" o:spid="_x0000_s1026" style="position:absolute;z-index:251666432;visibility:visible;mso-wrap-style:square;mso-wrap-distance-left:9pt;mso-wrap-distance-top:0;mso-wrap-distance-right:9pt;mso-wrap-distance-bottom:0;mso-position-horizontal:absolute;mso-position-horizontal-relative:text;mso-position-vertical:absolute;mso-position-vertical-relative:text" from="-1.15pt,15.95pt" to="483.35pt,15.95pt" o:gfxdata="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" strokecolor="black [3213]" strokeweight="3pt">
                 <v:stroke linestyle="thickThin" joinstyle="miter"/>
@@ -431,19 +423,11 @@
           <w:rFonts w:ascii="Arial" w:hAnsi="Arial" w:cs="Arial"/>
         </w:rPr>
       </w:pPr>
-      <w:proofErr w:type="spellStart"/>
-      <w:r>
-        <w:rPr>
-          <w:rFonts w:ascii="Arial" w:hAnsi="Arial" w:cs="Arial"/>
-        </w:rPr>
-        <w:t>Watumalang</w:t>
-      </w:r>
-      <w:proofErr w:type="spellEnd"/>
-      <w:r>
-        <w:rPr>
-          <w:rFonts w:ascii="Arial" w:hAnsi="Arial" w:cs="Arial"/>
-        </w:rPr>
-        <w:t xml:space="preserve">, </w:t>
+      <w:r>
+        <w:rPr>
+          <w:rFonts w:ascii="Arial" w:hAnsi="Arial" w:cs="Arial"/>
+        </w:rPr>
+        <w:t xml:space="preserve">Watumalang, </w:t>
       </w:r>
       <w:r>
         <w:rPr>
@@ -618,6 +602,7 @@
         <w:t xml:space="preserve"> </w:t>
       </w:r>
       <w:proofErr w:type="spellStart"/>
+      <w:proofErr w:type="gramStart"/>
       <w:r>
         <w:rPr>
           <w:rFonts w:ascii="Arial" w:hAnsi="Arial" w:cs="Arial"/>
@@ -631,6 +616,7 @@
         </w:rPr>
         <w:t xml:space="preserve"> :</w:t>
       </w:r>
+      <w:proofErr w:type="gramEnd"/>
     </w:p>
     <w:p>
       <w:pPr>
@@ -833,16 +819,8 @@
         <w:rPr>
           <w:rFonts w:ascii="Arial" w:hAnsi="Arial" w:cs="Arial"/>
         </w:rPr>
-        <w:t xml:space="preserve"> </w:t>
-      </w:r>
-      <w:proofErr w:type="spellStart"/>
-      <w:r>
-        <w:rPr>
-          <w:rFonts w:ascii="Arial" w:hAnsi="Arial" w:cs="Arial"/>
-        </w:rPr>
-        <w:t>Watumalang</w:t>
-      </w:r>
-      <w:proofErr w:type="spellEnd"/>
+        <w:t xml:space="preserve"> Watumalang</w:t>
+      </w:r>
     </w:p>
     <w:p>
       <w:pPr>
@@ -913,6 +891,7 @@
         <w:t xml:space="preserve"> </w:t>
       </w:r>
       <w:proofErr w:type="spellStart"/>
+      <w:proofErr w:type="gramStart"/>
       <w:r>
         <w:rPr>
           <w:rFonts w:ascii="Arial" w:hAnsi="Arial" w:cs="Arial"/>
@@ -926,6 +905,7 @@
         </w:rPr>
         <w:t xml:space="preserve"> :</w:t>
       </w:r>
+      <w:proofErr w:type="gramEnd"/>
     </w:p>
     <w:p>
       <w:pPr>
@@ -1214,6 +1194,7 @@
         <w:t xml:space="preserve"> Dinas </w:t>
       </w:r>
       <w:proofErr w:type="spellStart"/>
+      <w:proofErr w:type="gramStart"/>
       <w:r>
         <w:rPr>
           <w:rFonts w:ascii="Arial" w:hAnsi="Arial" w:cs="Arial"/>
@@ -1227,6 +1208,7 @@
         </w:rPr>
         <w:t xml:space="preserve">  :</w:t>
       </w:r>
+      <w:proofErr w:type="gramEnd"/>
       <w:r>
         <w:rPr>
           <w:rFonts w:ascii="Arial" w:hAnsi="Arial" w:cs="Arial"/>
@@ -1558,9 +1540,9 @@
         <w:tblLook w:val="04A0" w:firstRow="1" w:lastRow="0" w:firstColumn="1" w:lastColumn="0" w:noHBand="0" w:noVBand="1"/>
       </w:tblPr>
       <w:tblGrid>
-        <w:gridCol w:w="3964"/>
-        <w:gridCol w:w="2127"/>
-        <w:gridCol w:w="3799"/>
+        <w:gridCol w:w="3862"/>
+        <w:gridCol w:w="1982"/>
+        <w:gridCol w:w="3720"/>
       </w:tblGrid>
       <w:tr>
         <w:tc>
@@ -1632,16 +1614,8 @@
               <w:rPr>
                 <w:rFonts w:ascii="Arial" w:hAnsi="Arial" w:cs="Arial"/>
               </w:rPr>
-              <w:t xml:space="preserve"> </w:t>
-            </w:r>
-            <w:proofErr w:type="spellStart"/>
-            <w:r>
-              <w:rPr>
-                <w:rFonts w:ascii="Arial" w:hAnsi="Arial" w:cs="Arial"/>
-              </w:rPr>
-              <w:t>Watumalang</w:t>
-            </w:r>
-            <w:proofErr w:type="spellEnd"/>
+              <w:t xml:space="preserve"> Watumalang</w:t>
+            </w:r>
           </w:p>
           <w:p>
             <w:pPr>
@@ -2097,7 +2071,7 @@
     </w:p>
     <w:sectPr>
       <w:type w:val="continuous"/>
-      <w:pgSz w:w="12242" w:h="20163" w:code="5"/>
+      <w:pgSz w:w="11906" w:h="16838" w:code="9"/>
       <w:pgMar w:top="851" w:right="1174" w:bottom="3538" w:left="1168" w:header="238" w:footer="238" w:gutter="0"/>
       <w:cols w:space="708"/>
       <w:noEndnote/>
@@ -2108,7 +2082,7 @@
 </file>
 
 <file path=word/numbering.xml><?xml version="1.0" encoding="utf-8"?>
-<w:numbering xmlns:wpc="http://schemas.microsoft.com/office/word/2010/wordprocessingCanvas" xmlns:cx="http://schemas.microsoft.com/office/drawing/2014/chartex" xmlns:cx1="http://schemas.microsoft.com/office/drawing/2015/9/8/chartex" xmlns:cx2="http://schemas.microsoft.com/office/drawing/2015/10/21/chartex" xmlns:cx3="http://schemas.microsoft.com/office/drawing/2016/5/9/chartex" xmlns:cx4="http://schemas.microsoft.com/office/drawing/2016/5/10/chartex" xmlns:cx5="http://schemas.microsoft.com/office/drawing/2016/5/11/chartex" xmlns:cx6="http://schemas.microsoft.com/office/drawing/2016/5/12/chartex" xmlns:cx7="http://schemas.microsoft.com/office/drawing/2016/5/13/chartex" xmlns:cx8="http://schemas.microsoft.com/office/drawing/2016/5/14/chartex" xmlns:mc="http://schemas.openxmlformats.org/markup-compatibility/2006" xmlns:aink="http://schemas.microsoft.com/office/drawing/2016/ink" xmlns:am3d="http://schemas.microsoft.com/office/drawing/2017/model3d" xmlns:o="urn:schemas-microsoft-com:office:office" xmlns:r="http://schemas.openxmlformats.org/officeDocument/2006/relationships" xmlns:m="http://schemas.openxmlformats.org/officeDocument/2006/math" xmlns:v="urn:schemas-microsoft-com:vml" xmlns:wp14="http://schemas.microsoft.com/office/word/2010/wordprocessingDrawing" xmlns:wp="http://schemas.openxmlformats.org/drawingml/2006/wordprocessingDrawing" xmlns:w10="urn:schemas-microsoft-com:office:word" xmlns:w="http://schemas.openxmlformats.org/wordprocessingml/2006/main" xmlns:w14="http://schemas.microsoft.com/office/word/2010/wordml" xmlns:w15="http://schemas.microsoft.com/office/word/2012/wordml" xmlns:w16cex="http://schemas.microsoft.com/office/word/2018/wordml/cex" xmlns:w16cid="http://schemas.microsoft.com/office/word/2016/wordml/cid" xmlns:w16="http://schemas.microsoft.com/office/word/2018/wordml" xmlns:w16sdtdh="http://schemas.microsoft.com/office/word/2020/wordml/sdtdatahash" xmlns:w16se="http://schemas.microsoft.com/office/word/2015/wordml/symex" xmlns:wpg="http://schemas.microsoft.com/office/word/2010/wordprocessingGroup" xmlns:wpi="http://schemas.microsoft.com/office/word/2010/wordprocessingInk" xmlns:wne="http://schemas.microsoft.com/office/word/2006/wordml" xmlns:wps="http://schemas.microsoft.com/office/word/2010/wordprocessingShape" mc:Ignorable="w14 w15 w16se w16cid w16 w16cex w16sdtdh wp14">
+<w:numbering xmlns:wpc="http://schemas.microsoft.com/office/word/2010/wordprocessingCanvas" xmlns:cx="http://schemas.microsoft.com/office/drawing/2014/chartex" xmlns:cx1="http://schemas.microsoft.com/office/drawing/2015/9/8/chartex" xmlns:cx2="http://schemas.microsoft.com/office/drawing/2015/10/21/chartex" xmlns:cx3="http://schemas.microsoft.com/office/drawing/2016/5/9/chartex" xmlns:cx4="http://schemas.microsoft.com/office/drawing/2016/5/10/chartex" xmlns:cx5="http://schemas.microsoft.com/office/drawing/2016/5/11/chartex" xmlns:cx6="http://schemas.microsoft.com/office/drawing/2016/5/12/chartex" xmlns:cx7="http://schemas.microsoft.com/office/drawing/2016/5/13/chartex" xmlns:cx8="http://schemas.microsoft.com/office/drawing/2016/5/14/chartex" xmlns:mc="http://schemas.openxmlformats.org/markup-compatibility/2006" xmlns:aink="http://schemas.microsoft.com/office/drawing/2016/ink" xmlns:am3d="http://schemas.microsoft.com/office/drawing/2017/model3d" xmlns:o="urn:schemas-microsoft-com:office:office" xmlns:oel="http://schemas.microsoft.com/office/2019/extlst" xmlns:r="http://schemas.openxmlformats.org/officeDocument/2006/relationships" xmlns:m="http://schemas.openxmlformats.org/officeDocument/2006/math" xmlns:v="urn:schemas-microsoft-com:vml" xmlns:wp14="http://schemas.microsoft.com/office/word/2010/wordprocessingDrawing" xmlns:wp="http://schemas.openxmlformats.org/drawingml/2006/wordprocessingDrawing" xmlns:w10="urn:schemas-microsoft-com:office:word" xmlns:w="http://schemas.openxmlformats.org/wordprocessingml/2006/main" xmlns:w14="http://schemas.microsoft.com/office/word/2010/wordml" xmlns:w15="http://schemas.microsoft.com/office/word/2012/wordml" xmlns:w16cex="http://schemas.microsoft.com/office/word/2018/wordml/cex" xmlns:w16cid="http://schemas.microsoft.com/office/word/2016/wordml/cid" xmlns:w16="http://schemas.microsoft.com/office/word/2018/wordml" xmlns:w16sdtdh="http://schemas.microsoft.com/office/word/2020/wordml/sdtdatahash" xmlns:w16se="http://schemas.microsoft.com/office/word/2015/wordml/symex" xmlns:wpg="http://schemas.microsoft.com/office/word/2010/wordprocessingGroup" xmlns:wpi="http://schemas.microsoft.com/office/word/2010/wordprocessingInk" xmlns:wne="http://schemas.microsoft.com/office/word/2006/wordml" xmlns:wps="http://schemas.microsoft.com/office/word/2010/wordprocessingShape" mc:Ignorable="w14 w15 w16se w16cid w16 w16cex w16sdtdh wp14">
   <w:abstractNum w:abstractNumId="0" w15:restartNumberingAfterBreak="0">
     <w:nsid w:val="16DB7793"/>
     <w:multiLevelType w:val="hybridMultilevel"/>
@@ -2288,10 +2262,10 @@
       </w:pPr>
     </w:lvl>
   </w:abstractNum>
-  <w:num w:numId="1">
+  <w:num w:numId="1" w16cid:durableId="856583463">
     <w:abstractNumId w:val="0"/>
   </w:num>
-  <w:num w:numId="2">
+  <w:num w:numId="2" w16cid:durableId="633684038">
     <w:abstractNumId w:val="1"/>
   </w:num>
 </w:numbering>

</xml_diff>